<commit_message>
Updated About page and resume files with new content.
</commit_message>
<xml_diff>
--- a/david-rovani-resume.docx
+++ b/david-rovani-resume.docx
@@ -1,6 +1,6 @@
 
 <file path=word/document.xml><?xml version="1.0" encoding="utf-8"?>
-<w:document xmlns:wpc="http://schemas.microsoft.com/office/word/2010/wordprocessingCanvas" xmlns:cx="http://schemas.microsoft.com/office/drawing/2014/chartex" xmlns:cx1="http://schemas.microsoft.com/office/drawing/2015/9/8/chartex" xmlns:mc="http://schemas.openxmlformats.org/markup-compatibility/2006" xmlns:o="urn:schemas-microsoft-com:office:office" xmlns:r="http://schemas.openxmlformats.org/officeDocument/2006/relationships" xmlns:m="http://schemas.openxmlformats.org/officeDocument/2006/math" xmlns:v="urn:schemas-microsoft-com:vml" xmlns:wp14="http://schemas.microsoft.com/office/word/2010/wordprocessingDrawing" xmlns:wp="http://schemas.openxmlformats.org/drawingml/2006/wordprocessingDrawing" xmlns:w10="urn:schemas-microsoft-com:office:word" xmlns:w="http://schemas.openxmlformats.org/wordprocessingml/2006/main" xmlns:w14="http://schemas.microsoft.com/office/word/2010/wordml" xmlns:w15="http://schemas.microsoft.com/office/word/2012/wordml" xmlns:w16se="http://schemas.microsoft.com/office/word/2015/wordml/symex" xmlns:wpg="http://schemas.microsoft.com/office/word/2010/wordprocessingGroup" xmlns:wpi="http://schemas.microsoft.com/office/word/2010/wordprocessingInk" xmlns:wne="http://schemas.microsoft.com/office/word/2006/wordml" xmlns:wps="http://schemas.microsoft.com/office/word/2010/wordprocessingShape" mc:Ignorable="w14 w15 w16se wp14">
+<w:document xmlns:wpc="http://schemas.microsoft.com/office/word/2010/wordprocessingCanvas" xmlns:cx="http://schemas.microsoft.com/office/drawing/2014/chartex" xmlns:cx1="http://schemas.microsoft.com/office/drawing/2015/9/8/chartex" xmlns:cx2="http://schemas.microsoft.com/office/drawing/2015/10/21/chartex" xmlns:cx3="http://schemas.microsoft.com/office/drawing/2016/5/9/chartex" xmlns:cx4="http://schemas.microsoft.com/office/drawing/2016/5/10/chartex" xmlns:cx5="http://schemas.microsoft.com/office/drawing/2016/5/11/chartex" xmlns:cx6="http://schemas.microsoft.com/office/drawing/2016/5/12/chartex" xmlns:cx7="http://schemas.microsoft.com/office/drawing/2016/5/13/chartex" xmlns:cx8="http://schemas.microsoft.com/office/drawing/2016/5/14/chartex" xmlns:mc="http://schemas.openxmlformats.org/markup-compatibility/2006" xmlns:aink="http://schemas.microsoft.com/office/drawing/2016/ink" xmlns:am3d="http://schemas.microsoft.com/office/drawing/2017/model3d" xmlns:o="urn:schemas-microsoft-com:office:office" xmlns:r="http://schemas.openxmlformats.org/officeDocument/2006/relationships" xmlns:m="http://schemas.openxmlformats.org/officeDocument/2006/math" xmlns:v="urn:schemas-microsoft-com:vml" xmlns:wp14="http://schemas.microsoft.com/office/word/2010/wordprocessingDrawing" xmlns:wp="http://schemas.openxmlformats.org/drawingml/2006/wordprocessingDrawing" xmlns:w10="urn:schemas-microsoft-com:office:word" xmlns:w="http://schemas.openxmlformats.org/wordprocessingml/2006/main" xmlns:w14="http://schemas.microsoft.com/office/word/2010/wordml" xmlns:w15="http://schemas.microsoft.com/office/word/2012/wordml" xmlns:w16cid="http://schemas.microsoft.com/office/word/2016/wordml/cid" xmlns:w16se="http://schemas.microsoft.com/office/word/2015/wordml/symex" xmlns:wpg="http://schemas.microsoft.com/office/word/2010/wordprocessingGroup" xmlns:wpi="http://schemas.microsoft.com/office/word/2010/wordprocessingInk" xmlns:wne="http://schemas.microsoft.com/office/word/2006/wordml" xmlns:wps="http://schemas.microsoft.com/office/word/2010/wordprocessingShape" mc:Ignorable="w14 w15 w16se w16cid wp14">
   <w:body>
     <w:tbl>
       <w:tblPr>
@@ -223,15 +223,7 @@
           </w:p>
           <w:p>
             <w:r>
-              <w:t xml:space="preserve">Even before experience, proficiencies, or technical knowledge, I put forward my passions and motivators as the key to understanding why I excel at what I do. I get excited about people who want to learn, grow, and </w:t>
-            </w:r>
-            <w:proofErr w:type="gramStart"/>
-            <w:r>
-              <w:t>be challenged</w:t>
-            </w:r>
-            <w:proofErr w:type="gramEnd"/>
-            <w:r>
-              <w:t xml:space="preserve">; I want to be their teacher and mentor. I love the thrill of solving difficult conundrums by conceptualizing unique and innovative solutions. I work hard to find the root cause of a problem, be it a failure of programming, processes, or people; and I stand out in my skills at finding the path toward continued and lasting success. Monotonous or repetitive tasks present their own challenges that motivate me to create automations and root out inefficiencies. Experimenting and exploring with new and creative technologies and products keeps me enthralled with the application development </w:t>
+              <w:t xml:space="preserve">Even before experience, proficiencies, or technical knowledge, I put forward my passions and motivators as the key to understanding why I excel at what I do. I get excited about people who want to learn, grow, and be challenged; I want to be their teacher and mentor. I love the thrill of solving difficult conundrums by conceptualizing unique and innovative solutions. I work hard to find the root cause of a problem, be it a failure of programming, processes, or people; and I stand out in my skills at finding the path toward continued and lasting success. Monotonous or repetitive tasks present their own challenges that motivate me to create automations and root out inefficiencies. Experimenting and exploring with new and creative technologies and products keeps me enthralled with the application development </w:t>
             </w:r>
             <w:r>
               <w:t>and developer operations space.</w:t>
@@ -248,6 +240,7 @@
             <w:tcW w:w="10633" w:type="dxa"/>
             <w:gridSpan w:val="2"/>
           </w:tcPr>
+          <w:p/>
           <w:p>
             <w:pPr>
               <w:rPr>
@@ -255,23 +248,7 @@
               </w:rPr>
             </w:pPr>
             <w:r>
-              <w:t xml:space="preserve">I have built a reputation among my colleagues of trust and honesty, which affords me incredible leeway to pursue much of what I am passionate </w:t>
-            </w:r>
-            <w:proofErr w:type="gramStart"/>
-            <w:r>
-              <w:t>about</w:t>
-            </w:r>
-            <w:proofErr w:type="gramEnd"/>
-            <w:r>
-              <w:t xml:space="preserve">. Throughout my career, I have stretched </w:t>
-            </w:r>
-            <w:proofErr w:type="gramStart"/>
-            <w:r>
-              <w:t>myself and my positions into greater challenges and areas of operation</w:t>
-            </w:r>
-            <w:proofErr w:type="gramEnd"/>
-            <w:r>
-              <w:t>. I have spent years mentoring, teaching, and cultivating the next generation of developers, while still continuing to grow my own career in search of new opportunities. For these reasons, I think I will be an excellent fit for your organization's current needs and future expansion.</w:t>
+              <w:t>I have built a reputation among my colleagues of trust and honesty, which affords me incredible leeway to pursue much of what I am passionate about. Throughout my career, I have stretched myself and my positions into greater challenges and areas of operation. I have spent years mentoring, teaching, and cultivating the next generation of developers, while still continuing to grow my own career in search of new opportunities. For these reasons, I think I will be an excellent fit for your organization's current needs and future expansion.</w:t>
             </w:r>
           </w:p>
         </w:tc>
@@ -280,6 +257,7 @@
     <w:p>
       <w:pPr>
         <w:pStyle w:val="Heading1"/>
+        <w:spacing w:before="240"/>
       </w:pPr>
       <w:r>
         <w:t xml:space="preserve"> </w:t>
@@ -369,21 +347,19 @@
         <w:rPr>
           <w:rStyle w:val="SubtleEmphasis"/>
         </w:rPr>
-        <w:t xml:space="preserve">While I have been exclusively in a Microsoft environment for the last 10+ years professionally, I have started side projects over the years in various other technologies to get an idea of how they approach problems differently. Such projects include using Angular JS, Ruby on Rails, </w:t>
-      </w:r>
-      <w:proofErr w:type="gramStart"/>
+        <w:t xml:space="preserve">While I have been exclusively in a Microsoft environment for the last 10+ years professionally, I have started side projects over the years in various other technologies to get an idea of how they approach problems differently. Such projects include using </w:t>
+      </w:r>
       <w:r>
         <w:rPr>
           <w:rStyle w:val="SubtleEmphasis"/>
         </w:rPr>
-        <w:t>PHP</w:t>
-      </w:r>
-      <w:proofErr w:type="gramEnd"/>
+        <w:t xml:space="preserve">Vue.js, </w:t>
+      </w:r>
       <w:r>
         <w:rPr>
           <w:rStyle w:val="SubtleEmphasis"/>
         </w:rPr>
-        <w:t xml:space="preserve"> on Zend framework, and VB on legacy ASP.NET.</w:t>
+        <w:t>Angular, Ruby on Rails, PHP on Zend framework, and VB on legacy ASP.NET.</w:t>
       </w:r>
     </w:p>
     <w:p>
@@ -420,11 +396,190 @@
           <w:p>
             <w:pPr>
               <w:pStyle w:val="Heading2"/>
-              <w:ind w:left="0"/>
               <w:outlineLvl w:val="1"/>
             </w:pPr>
             <w:r>
-              <w:t>Director of Information Services at IFCJ</w:t>
+              <w:t xml:space="preserve">Senior Solutions </w:t>
+            </w:r>
+            <w:r>
+              <w:t>Architect</w:t>
+            </w:r>
+            <w:r>
+              <w:t xml:space="preserve"> at BlueBolt Solutions</w:t>
+            </w:r>
+          </w:p>
+        </w:tc>
+        <w:tc>
+          <w:tcPr>
+            <w:tcW w:w="3258" w:type="dxa"/>
+            <w:vAlign w:val="bottom"/>
+          </w:tcPr>
+          <w:p>
+            <w:pPr>
+              <w:pStyle w:val="NoSpacing"/>
+              <w:jc w:val="right"/>
+              <w:rPr>
+                <w:rStyle w:val="SubtleEmphasis"/>
+              </w:rPr>
+            </w:pPr>
+            <w:r>
+              <w:rPr>
+                <w:rStyle w:val="SubtleEmphasis"/>
+              </w:rPr>
+              <w:t>October</w:t>
+            </w:r>
+            <w:r>
+              <w:rPr>
+                <w:rStyle w:val="SubtleEmphasis"/>
+              </w:rPr>
+              <w:t xml:space="preserve"> </w:t>
+            </w:r>
+            <w:r>
+              <w:rPr>
+                <w:rStyle w:val="SubtleEmphasis"/>
+              </w:rPr>
+              <w:t>2019</w:t>
+            </w:r>
+            <w:r>
+              <w:rPr>
+                <w:rStyle w:val="SubtleEmphasis"/>
+              </w:rPr>
+              <w:t xml:space="preserve"> </w:t>
+            </w:r>
+            <w:r>
+              <w:rPr>
+                <w:rStyle w:val="SubtleEmphasis"/>
+              </w:rPr>
+              <w:t>to</w:t>
+            </w:r>
+            <w:r>
+              <w:rPr>
+                <w:rStyle w:val="SubtleEmphasis"/>
+              </w:rPr>
+              <w:t xml:space="preserve"> present</w:t>
+            </w:r>
+          </w:p>
+        </w:tc>
+      </w:tr>
+    </w:tbl>
+    <w:p>
+      <w:pPr>
+        <w:pStyle w:val="NoSpacing"/>
+        <w:spacing w:before="240"/>
+        <w:ind w:left="720" w:right="743"/>
+        <w:rPr>
+          <w:rFonts w:ascii="Helvetica" w:hAnsi="Helvetica"/>
+          <w:color w:val="35212B"/>
+          <w:sz w:val="20"/>
+          <w:szCs w:val="20"/>
+          <w:shd w:val="clear" w:color="auto" w:fill="FFFFFF"/>
+        </w:rPr>
+      </w:pPr>
+      <w:r>
+        <w:rPr>
+          <w:rStyle w:val="SubtleEmphasis"/>
+        </w:rPr>
+        <w:t xml:space="preserve">BlueBolt Solutions, Inc is a digital consulting agency focused on solutions for e-commerce, search, and content solutions with expertise in Shopify, </w:t>
+      </w:r>
+      <w:proofErr w:type="spellStart"/>
+      <w:r>
+        <w:rPr>
+          <w:rStyle w:val="SubtleEmphasis"/>
+        </w:rPr>
+        <w:t>Episerver</w:t>
+      </w:r>
+      <w:proofErr w:type="spellEnd"/>
+      <w:r>
+        <w:rPr>
+          <w:rStyle w:val="SubtleEmphasis"/>
+        </w:rPr>
+        <w:t>, and DNN.</w:t>
+      </w:r>
+    </w:p>
+    <w:p>
+      <w:pPr>
+        <w:rPr>
+          <w:rStyle w:val="SubtleEmphasis"/>
+        </w:rPr>
+      </w:pPr>
+    </w:p>
+    <w:p>
+      <w:r>
+        <w:t>Brought on as a general technologist to provide solutions support for projects large and small, I have assisted and mentored for work on the UX front-end of projects, back-end architecture, and integrations with other systems.</w:t>
+      </w:r>
+    </w:p>
+    <w:p>
+      <w:pPr>
+        <w:pStyle w:val="ListParagraph"/>
+        <w:numPr>
+          <w:ilvl w:val="0"/>
+          <w:numId w:val="10"/>
+        </w:numPr>
+      </w:pPr>
+      <w:r>
+        <w:lastRenderedPageBreak/>
+        <w:t xml:space="preserve">Provided UX support and created </w:t>
+      </w:r>
+      <w:r>
+        <w:t>integrations</w:t>
+      </w:r>
+      <w:r>
+        <w:t xml:space="preserve"> between a new Shopify store and custom fulfillment workflows for a leading publisher of religious books and resources serving 12,000+ products with multiple fulfillment services and product types.</w:t>
+      </w:r>
+    </w:p>
+    <w:p>
+      <w:pPr>
+        <w:pStyle w:val="ListParagraph"/>
+        <w:numPr>
+          <w:ilvl w:val="0"/>
+          <w:numId w:val="10"/>
+        </w:numPr>
+      </w:pPr>
+      <w:r>
+        <w:t xml:space="preserve">Researched and provided detailed instructions for integrating Auth0 with Shopify and </w:t>
+      </w:r>
+      <w:proofErr w:type="spellStart"/>
+      <w:r>
+        <w:t>TalentLMS</w:t>
+      </w:r>
+      <w:proofErr w:type="spellEnd"/>
+      <w:r>
+        <w:t>.</w:t>
+      </w:r>
+    </w:p>
+    <w:tbl>
+      <w:tblPr>
+        <w:tblStyle w:val="TableGrid"/>
+        <w:tblW w:w="0" w:type="auto"/>
+        <w:tblInd w:w="149" w:type="dxa"/>
+        <w:tblLook w:val="0600" w:firstRow="0" w:lastRow="0" w:firstColumn="0" w:lastColumn="0" w:noHBand="1" w:noVBand="1"/>
+      </w:tblPr>
+      <w:tblGrid>
+        <w:gridCol w:w="7231"/>
+        <w:gridCol w:w="3258"/>
+      </w:tblGrid>
+      <w:tr>
+        <w:trPr>
+          <w:trHeight w:val="720"/>
+        </w:trPr>
+        <w:tc>
+          <w:tcPr>
+            <w:tcW w:w="7231" w:type="dxa"/>
+            <w:vAlign w:val="bottom"/>
+          </w:tcPr>
+          <w:p>
+            <w:pPr>
+              <w:pStyle w:val="Heading2"/>
+              <w:outlineLvl w:val="1"/>
+            </w:pPr>
+            <w:r>
+              <w:t xml:space="preserve">Director of Information </w:t>
+            </w:r>
+            <w:r>
+              <w:t>Services</w:t>
+            </w:r>
+            <w:r>
+              <w:t xml:space="preserve"> at IFCJ</w:t>
             </w:r>
           </w:p>
         </w:tc>
@@ -457,7 +612,13 @@
               <w:rPr>
                 <w:rStyle w:val="SubtleEmphasis"/>
               </w:rPr>
-              <w:t xml:space="preserve"> present</w:t>
+              <w:t xml:space="preserve"> </w:t>
+            </w:r>
+            <w:r>
+              <w:rPr>
+                <w:rStyle w:val="SubtleEmphasis"/>
+              </w:rPr>
+              <w:t>October 2019</w:t>
             </w:r>
           </w:p>
         </w:tc>
@@ -511,34 +672,16 @@
         <w:t>The Fellowship</w:t>
       </w:r>
       <w:r>
-        <w:t xml:space="preserve"> </w:t>
-      </w:r>
-      <w:proofErr w:type="gramStart"/>
-      <w:r>
-        <w:t>is highlighted</w:t>
-      </w:r>
-      <w:proofErr w:type="gramEnd"/>
-      <w:r>
-        <w:t xml:space="preserve"> by moments of teaching and mentoring my team; growing and adapting the Information Services department to meet the </w:t>
-      </w:r>
-      <w:r>
-        <w:t>ever-changing</w:t>
-      </w:r>
-      <w:r>
-        <w:t xml:space="preserve"> needs of the company; and the ongoing work of maintaining and enhancing the </w:t>
-      </w:r>
-      <w:r>
-        <w:t>custom-built</w:t>
-      </w:r>
-      <w:r>
-        <w:t xml:space="preserve"> donor management system (</w:t>
-      </w:r>
+        <w:t xml:space="preserve"> is highlighted by moments of teaching and mentoring my team; growing and adapting the Information Services department to meet the ever-changing needs of the company; and the ongoing work of maintaining and enhancing the custom-built donor management system (</w:t>
+      </w:r>
+      <w:proofErr w:type="spellStart"/>
       <w:r>
         <w:rPr>
           <w:i/>
         </w:rPr>
         <w:t>KesherNet</w:t>
       </w:r>
+      <w:proofErr w:type="spellEnd"/>
       <w:r>
         <w:t>).</w:t>
       </w:r>
@@ -552,49 +695,18 @@
         </w:numPr>
       </w:pPr>
       <w:r>
-        <w:lastRenderedPageBreak/>
-        <w:t xml:space="preserve">Overseeing a team of </w:t>
-      </w:r>
-      <w:proofErr w:type="gramStart"/>
-      <w:r>
-        <w:t>3</w:t>
-      </w:r>
-      <w:proofErr w:type="gramEnd"/>
-      <w:r>
-        <w:t xml:space="preserve"> application developers, 2 database administrators, and a data hygienist, my role is both manager/mentor for the team and the senior technical resource. The department is responsible for ensuring that the organization has timely access to accurate data that is securely stored yet easily accessible. Information </w:t>
-      </w:r>
-      <w:proofErr w:type="gramStart"/>
-      <w:r>
-        <w:t>is retrieved</w:t>
-      </w:r>
-      <w:proofErr w:type="gramEnd"/>
-      <w:r>
-        <w:t xml:space="preserve"> from dozens of vendors through file imports, API calls, </w:t>
+        <w:t xml:space="preserve">Overseeing a team of 3 application developers, 2 database administrators, and a data hygienist, my role is both manager/mentor for the team and the senior technical resource. The department is responsible for ensuring that the organization has timely access to accurate data that is securely stored yet easily accessible. Information is retrieved from dozens of vendors through file imports, API calls, webhooks, and manual keying. The data is accessed by internal users through </w:t>
       </w:r>
       <w:proofErr w:type="spellStart"/>
-      <w:r>
-        <w:t>webhooks</w:t>
-      </w:r>
-      <w:proofErr w:type="spellEnd"/>
-      <w:r>
-        <w:t xml:space="preserve">, and manual keying. The data </w:t>
-      </w:r>
-      <w:proofErr w:type="gramStart"/>
-      <w:r>
-        <w:t xml:space="preserve">is accessed by internal users through </w:t>
-      </w:r>
       <w:r>
         <w:rPr>
           <w:i/>
         </w:rPr>
         <w:t>KesherNet</w:t>
       </w:r>
-      <w:r>
-        <w:t>, through custom reports, and shared with vendors through file exports</w:t>
-      </w:r>
-      <w:proofErr w:type="gramEnd"/>
-      <w:r>
-        <w:t>.</w:t>
+      <w:proofErr w:type="spellEnd"/>
+      <w:r>
+        <w:t>, through custom reports, and shared with vendors through file exports.</w:t>
       </w:r>
     </w:p>
     <w:p>
@@ -605,12 +717,14 @@
           <w:numId w:val="9"/>
         </w:numPr>
       </w:pPr>
+      <w:proofErr w:type="spellStart"/>
       <w:r>
         <w:rPr>
           <w:i/>
         </w:rPr>
         <w:t>KesherNet</w:t>
       </w:r>
+      <w:proofErr w:type="spellEnd"/>
       <w:r>
         <w:t xml:space="preserve"> is a web application written in C# on the ASP.NET and EF frameworks connecting to Microsoft SQL Server databases. It includes modules that handle payment processing (CC, ACH, and PayPal), template</w:t>
       </w:r>
@@ -643,190 +757,13 @@
     </w:p>
     <w:p>
       <w:r>
-        <w:t xml:space="preserve">Initial position at IFCJ was as a </w:t>
-      </w:r>
-      <w:proofErr w:type="gramStart"/>
-      <w:r>
-        <w:t>Senior</w:t>
-      </w:r>
-      <w:proofErr w:type="gramEnd"/>
-      <w:r>
-        <w:t xml:space="preserve"> .NET Developer, then after a year was promoted to .NET Developer Team Lead. Two years later, promoted to Manager of Application Development.</w:t>
-      </w:r>
-    </w:p>
-    <w:tbl>
-      <w:tblPr>
-        <w:tblStyle w:val="TableGrid"/>
-        <w:tblW w:w="0" w:type="auto"/>
-        <w:tblInd w:w="5" w:type="dxa"/>
-        <w:tblLook w:val="0600" w:firstRow="0" w:lastRow="0" w:firstColumn="0" w:lastColumn="0" w:noHBand="1" w:noVBand="1"/>
-      </w:tblPr>
-      <w:tblGrid>
-        <w:gridCol w:w="8005"/>
-        <w:gridCol w:w="2628"/>
-      </w:tblGrid>
-      <w:tr>
-        <w:trPr>
-          <w:trHeight w:val="864"/>
-        </w:trPr>
-        <w:tc>
-          <w:tcPr>
-            <w:tcW w:w="8005" w:type="dxa"/>
-            <w:vAlign w:val="bottom"/>
-          </w:tcPr>
-          <w:p>
-            <w:pPr>
-              <w:pStyle w:val="Heading2"/>
-              <w:outlineLvl w:val="1"/>
-            </w:pPr>
-            <w:r>
-              <w:t xml:space="preserve">Application Development Practice Manager at </w:t>
-            </w:r>
-            <w:proofErr w:type="spellStart"/>
-            <w:r>
-              <w:t>Falkor</w:t>
-            </w:r>
-            <w:proofErr w:type="spellEnd"/>
-            <w:r>
-              <w:t xml:space="preserve"> Group</w:t>
-            </w:r>
-          </w:p>
-        </w:tc>
-        <w:tc>
-          <w:tcPr>
-            <w:tcW w:w="2628" w:type="dxa"/>
-            <w:vAlign w:val="bottom"/>
-          </w:tcPr>
-          <w:p>
-            <w:pPr>
-              <w:pStyle w:val="NoSpacing"/>
-              <w:jc w:val="right"/>
-              <w:rPr>
-                <w:rStyle w:val="SubtleEmphasis"/>
-              </w:rPr>
-            </w:pPr>
-            <w:r>
-              <w:rPr>
-                <w:rStyle w:val="SubtleEmphasis"/>
-              </w:rPr>
-              <w:t>May 2006 to November 2012</w:t>
-            </w:r>
-          </w:p>
-        </w:tc>
-      </w:tr>
-    </w:tbl>
-    <w:p>
-      <w:pPr>
-        <w:spacing w:before="240"/>
-        <w:ind w:left="720" w:right="743"/>
-        <w:rPr>
-          <w:rStyle w:val="SubtleEmphasis"/>
-        </w:rPr>
-      </w:pPr>
-      <w:proofErr w:type="spellStart"/>
-      <w:r>
-        <w:rPr>
-          <w:rStyle w:val="SubtleEmphasis"/>
-        </w:rPr>
-        <w:t>Falkor</w:t>
-      </w:r>
-      <w:proofErr w:type="spellEnd"/>
-      <w:r>
-        <w:rPr>
-          <w:rStyle w:val="SubtleEmphasis"/>
-        </w:rPr>
-        <w:t xml:space="preserve"> Group is an IT consulting firm specializing in providing managed services, infrastructure support, and applications development for small and mid-sized businesses.</w:t>
-      </w:r>
-    </w:p>
-    <w:p>
-      <w:r>
-        <w:t>Beginning as a junior developer, my initial responsibilities consisted of working within a group of developers collaborating on joint projects. From there I was able to transition from small solo assignments to leading teams of junior developers on larger projects, and within two years had assumed management of the Application Development practice, overseeing a team of five full-time employees and several contractors.</w:t>
-      </w:r>
-    </w:p>
-    <w:p>
-      <w:r>
-        <w:t>Projects Included:</w:t>
-      </w:r>
-    </w:p>
-    <w:p>
-      <w:pPr>
-        <w:pStyle w:val="ListParagraph"/>
-        <w:numPr>
-          <w:ilvl w:val="0"/>
-          <w:numId w:val="6"/>
-        </w:numPr>
-      </w:pPr>
-      <w:r>
-        <w:t>Lead Developer on a three year project to convert a large website from classic ASP to ASP.NET Web Forms to support retail franchises for an international tire corporation with product ordering, event scheduling, and to act as an informational hub between the franchises and corporate.</w:t>
-      </w:r>
-    </w:p>
-    <w:p>
-      <w:pPr>
-        <w:pStyle w:val="ListParagraph"/>
-        <w:numPr>
-          <w:ilvl w:val="0"/>
-          <w:numId w:val="6"/>
-        </w:numPr>
-      </w:pPr>
-      <w:r>
-        <w:t>Developer on a project to analyze and document the business processes for a large humanitarian non-profit, and recommend application solutions to transition their donor management software away from a closed-source Windows forms application.</w:t>
-      </w:r>
-    </w:p>
-    <w:p>
-      <w:pPr>
-        <w:pStyle w:val="ListParagraph"/>
-        <w:numPr>
-          <w:ilvl w:val="0"/>
-          <w:numId w:val="6"/>
-        </w:numPr>
-      </w:pPr>
-      <w:r>
-        <w:t>Lead Developer on the project to implement the replacement solution for the same large humanitarian non-profit, which included migrating to a new open source platform, and recreating customized business logic in the new system.</w:t>
-      </w:r>
-    </w:p>
-    <w:p>
-      <w:pPr>
-        <w:pStyle w:val="ListParagraph"/>
-        <w:numPr>
-          <w:ilvl w:val="0"/>
-          <w:numId w:val="6"/>
-        </w:numPr>
-      </w:pPr>
-      <w:r>
-        <w:t>Lead Developer during ongoing maintenance and enhancement projects, also for the same non-profit.</w:t>
-      </w:r>
-    </w:p>
-    <w:p>
-      <w:pPr>
-        <w:pStyle w:val="ListParagraph"/>
-        <w:numPr>
-          <w:ilvl w:val="0"/>
-          <w:numId w:val="6"/>
-        </w:numPr>
-      </w:pPr>
-      <w:r>
-        <w:t xml:space="preserve">Sole developer creating a small internal website to aid a </w:t>
-      </w:r>
-      <w:proofErr w:type="gramStart"/>
-      <w:r>
-        <w:t>rental property management company</w:t>
-      </w:r>
-      <w:proofErr w:type="gramEnd"/>
-      <w:r>
-        <w:t xml:space="preserve"> with data storage, replacing a ten-year-old Access database.</w:t>
-      </w:r>
-    </w:p>
-    <w:p>
-      <w:pPr>
-        <w:pStyle w:val="ListParagraph"/>
-        <w:numPr>
-          <w:ilvl w:val="0"/>
-          <w:numId w:val="6"/>
-        </w:numPr>
-      </w:pPr>
-      <w:r>
-        <w:t>Created a fully customized internal application for a small community advocacy non-profit on the Chicago south side to manage their client caseload. This replaced an entirely paper-driven workflow with a managed electronic process.</w:t>
-      </w:r>
+        <w:t>Initial position at IFCJ was as a Senior .NET Developer, then after a year was promoted to .NET Developer Team Lead. Two years later, promoted to Manager of Application Development.</w:t>
+      </w:r>
+      <w:r>
+        <w:t xml:space="preserve"> Received promotion to Director of Information Services in November 2017.</w:t>
+      </w:r>
+      <w:bookmarkStart w:id="0" w:name="_GoBack"/>
+      <w:bookmarkEnd w:id="0"/>
     </w:p>
     <w:tbl>
       <w:tblPr>
@@ -844,7 +781,7 @@
         </w:trPr>
         <w:tc>
           <w:tcPr>
-            <w:tcW w:w="10633" w:type="dxa"/>
+            <w:tcW w:w="10488" w:type="dxa"/>
             <w:vAlign w:val="bottom"/>
           </w:tcPr>
           <w:p>
@@ -854,8 +791,10 @@
               <w:outlineLvl w:val="1"/>
             </w:pPr>
             <w:r>
-              <w:lastRenderedPageBreak/>
-              <w:t>Additional Work Experience</w:t>
+              <w:t>Additional</w:t>
+            </w:r>
+            <w:r>
+              <w:t xml:space="preserve"> Work Experience</w:t>
             </w:r>
           </w:p>
         </w:tc>
@@ -868,10 +807,92 @@
           <w:ilvl w:val="0"/>
           <w:numId w:val="7"/>
         </w:numPr>
-        <w:ind w:right="743"/>
-      </w:pPr>
-      <w:r>
-        <w:t>Best Buy (May 2004 - May 2006), Geek Squad “Double Agent”</w:t>
+        <w:ind w:left="540" w:right="743"/>
+      </w:pPr>
+      <w:proofErr w:type="spellStart"/>
+      <w:r>
+        <w:t>Falkor</w:t>
+      </w:r>
+      <w:proofErr w:type="spellEnd"/>
+      <w:r>
+        <w:t xml:space="preserve"> Group (May 2006 – November 2012), Application Development Practice Manager</w:t>
+      </w:r>
+    </w:p>
+    <w:p>
+      <w:pPr>
+        <w:pStyle w:val="ListParagraph"/>
+        <w:numPr>
+          <w:ilvl w:val="1"/>
+          <w:numId w:val="7"/>
+        </w:numPr>
+      </w:pPr>
+      <w:r>
+        <w:t xml:space="preserve">Lead Developer on a </w:t>
+      </w:r>
+      <w:proofErr w:type="gramStart"/>
+      <w:r>
+        <w:t>three year</w:t>
+      </w:r>
+      <w:proofErr w:type="gramEnd"/>
+      <w:r>
+        <w:t xml:space="preserve"> project to convert a large website from classic ASP to ASP.NET Web Forms to support retail franchises for an international tire corporation with product ordering, event scheduling, and to act as an informational hub between the franchises and corporate.</w:t>
+      </w:r>
+    </w:p>
+    <w:p>
+      <w:pPr>
+        <w:pStyle w:val="ListParagraph"/>
+        <w:numPr>
+          <w:ilvl w:val="1"/>
+          <w:numId w:val="7"/>
+        </w:numPr>
+      </w:pPr>
+      <w:r>
+        <w:t xml:space="preserve">Developer on a project to analyze and document the business processes for a large humanitarian </w:t>
+      </w:r>
+      <w:proofErr w:type="gramStart"/>
+      <w:r>
+        <w:t>non-profit, and</w:t>
+      </w:r>
+      <w:proofErr w:type="gramEnd"/>
+      <w:r>
+        <w:t xml:space="preserve"> recommend application solutions to transition their donor management software away from a closed-source Windows forms application.</w:t>
+      </w:r>
+    </w:p>
+    <w:p>
+      <w:pPr>
+        <w:pStyle w:val="ListParagraph"/>
+        <w:numPr>
+          <w:ilvl w:val="1"/>
+          <w:numId w:val="7"/>
+        </w:numPr>
+      </w:pPr>
+      <w:r>
+        <w:lastRenderedPageBreak/>
+        <w:t>Lead Developer on the project to implement the replacement solution for the same large humanitarian non-profit, which included migrating to a new open source platform, and recreating customized business logic in the new system.</w:t>
+      </w:r>
+    </w:p>
+    <w:p>
+      <w:pPr>
+        <w:pStyle w:val="ListParagraph"/>
+        <w:numPr>
+          <w:ilvl w:val="1"/>
+          <w:numId w:val="7"/>
+        </w:numPr>
+      </w:pPr>
+      <w:r>
+        <w:t>Lead Developer during ongoing maintenance and enhancement projects, also for the same non-profit.</w:t>
+      </w:r>
+    </w:p>
+    <w:p>
+      <w:pPr>
+        <w:pStyle w:val="ListParagraph"/>
+        <w:numPr>
+          <w:ilvl w:val="1"/>
+          <w:numId w:val="7"/>
+        </w:numPr>
+      </w:pPr>
+      <w:r>
+        <w:t>Sole developer creating a small internal website to aid a rental property management company with data storage, replacing a ten-year-old Access database.</w:t>
       </w:r>
     </w:p>
     <w:p>
@@ -884,7 +905,20 @@
         <w:ind w:right="743"/>
       </w:pPr>
       <w:r>
-        <w:t>On-premise technical support for home and small businesses.</w:t>
+        <w:t>Created a fully customized internal application for a small community advocacy non-profit on the Chicago south side to manage their client caseload. This replaced an entirely paper-driven workflow with a managed electronic process.</w:t>
+      </w:r>
+    </w:p>
+    <w:p>
+      <w:pPr>
+        <w:pStyle w:val="ListParagraph"/>
+        <w:numPr>
+          <w:ilvl w:val="0"/>
+          <w:numId w:val="7"/>
+        </w:numPr>
+        <w:ind w:left="540" w:right="743"/>
+      </w:pPr>
+      <w:r>
+        <w:t>Best Buy (May 2004 - May 2006), Geek Squad “Double Agent”</w:t>
       </w:r>
     </w:p>
     <w:p>
@@ -897,7 +931,7 @@
         <w:ind w:right="743"/>
       </w:pPr>
       <w:r>
-        <w:t>Diagnose and solve problems with home networking, Windows computers, and printers; and provide user training.</w:t>
+        <w:t>On-premise technical support for home and small businesses.</w:t>
       </w:r>
     </w:p>
     <w:p>
@@ -910,15 +944,20 @@
         <w:ind w:right="743"/>
       </w:pPr>
       <w:r>
-        <w:t xml:space="preserve">Required a significant amount of in-person customer support and working with both the central dispatch and local Best Buy employees to ensure that customer needs and expectations </w:t>
-      </w:r>
-      <w:proofErr w:type="gramStart"/>
-      <w:r>
-        <w:t>were always met</w:t>
-      </w:r>
-      <w:proofErr w:type="gramEnd"/>
-      <w:r>
-        <w:t>.</w:t>
+        <w:t>Diagnose and solve problems with home networking, Windows computers, and printers; and provide user training.</w:t>
+      </w:r>
+    </w:p>
+    <w:p>
+      <w:pPr>
+        <w:pStyle w:val="ListParagraph"/>
+        <w:numPr>
+          <w:ilvl w:val="1"/>
+          <w:numId w:val="7"/>
+        </w:numPr>
+        <w:ind w:left="900" w:right="743"/>
+      </w:pPr>
+      <w:r>
+        <w:t>Required a significant amount of in-person customer support and working with both the central dispatch and local Best Buy employees to ensure that customer needs and expectations were always met.</w:t>
       </w:r>
     </w:p>
     <w:p>
@@ -1048,12 +1087,7 @@
         </w:numPr>
       </w:pPr>
       <w:r>
-        <w:t xml:space="preserve">Volunteer as </w:t>
-      </w:r>
-      <w:bookmarkStart w:id="0" w:name="_GoBack"/>
-      <w:bookmarkEnd w:id="0"/>
-      <w:r>
-        <w:t>marathon pace leader for Chicago Area Runners Association</w:t>
+        <w:t>Volunteer as marathon pace leader for Chicago Area Runners Association</w:t>
       </w:r>
     </w:p>
     <w:p>
@@ -1096,7 +1130,7 @@
 </file>
 
 <file path=word/endnotes.xml><?xml version="1.0" encoding="utf-8"?>
-<w:endnotes xmlns:wpc="http://schemas.microsoft.com/office/word/2010/wordprocessingCanvas" xmlns:cx="http://schemas.microsoft.com/office/drawing/2014/chartex" xmlns:cx1="http://schemas.microsoft.com/office/drawing/2015/9/8/chartex" xmlns:mc="http://schemas.openxmlformats.org/markup-compatibility/2006" xmlns:o="urn:schemas-microsoft-com:office:office" xmlns:r="http://schemas.openxmlformats.org/officeDocument/2006/relationships" xmlns:m="http://schemas.openxmlformats.org/officeDocument/2006/math" xmlns:v="urn:schemas-microsoft-com:vml" xmlns:wp14="http://schemas.microsoft.com/office/word/2010/wordprocessingDrawing" xmlns:wp="http://schemas.openxmlformats.org/drawingml/2006/wordprocessingDrawing" xmlns:w10="urn:schemas-microsoft-com:office:word" xmlns:w="http://schemas.openxmlformats.org/wordprocessingml/2006/main" xmlns:w14="http://schemas.microsoft.com/office/word/2010/wordml" xmlns:w15="http://schemas.microsoft.com/office/word/2012/wordml" xmlns:w16se="http://schemas.microsoft.com/office/word/2015/wordml/symex" xmlns:wpg="http://schemas.microsoft.com/office/word/2010/wordprocessingGroup" xmlns:wpi="http://schemas.microsoft.com/office/word/2010/wordprocessingInk" xmlns:wne="http://schemas.microsoft.com/office/word/2006/wordml" xmlns:wps="http://schemas.microsoft.com/office/word/2010/wordprocessingShape" mc:Ignorable="w14 w15 w16se wp14">
+<w:endnotes xmlns:wpc="http://schemas.microsoft.com/office/word/2010/wordprocessingCanvas" xmlns:cx="http://schemas.microsoft.com/office/drawing/2014/chartex" xmlns:cx1="http://schemas.microsoft.com/office/drawing/2015/9/8/chartex" xmlns:cx2="http://schemas.microsoft.com/office/drawing/2015/10/21/chartex" xmlns:cx3="http://schemas.microsoft.com/office/drawing/2016/5/9/chartex" xmlns:cx4="http://schemas.microsoft.com/office/drawing/2016/5/10/chartex" xmlns:cx5="http://schemas.microsoft.com/office/drawing/2016/5/11/chartex" xmlns:cx6="http://schemas.microsoft.com/office/drawing/2016/5/12/chartex" xmlns:cx7="http://schemas.microsoft.com/office/drawing/2016/5/13/chartex" xmlns:cx8="http://schemas.microsoft.com/office/drawing/2016/5/14/chartex" xmlns:mc="http://schemas.openxmlformats.org/markup-compatibility/2006" xmlns:aink="http://schemas.microsoft.com/office/drawing/2016/ink" xmlns:am3d="http://schemas.microsoft.com/office/drawing/2017/model3d" xmlns:o="urn:schemas-microsoft-com:office:office" xmlns:r="http://schemas.openxmlformats.org/officeDocument/2006/relationships" xmlns:m="http://schemas.openxmlformats.org/officeDocument/2006/math" xmlns:v="urn:schemas-microsoft-com:vml" xmlns:wp14="http://schemas.microsoft.com/office/word/2010/wordprocessingDrawing" xmlns:wp="http://schemas.openxmlformats.org/drawingml/2006/wordprocessingDrawing" xmlns:w10="urn:schemas-microsoft-com:office:word" xmlns:w="http://schemas.openxmlformats.org/wordprocessingml/2006/main" xmlns:w14="http://schemas.microsoft.com/office/word/2010/wordml" xmlns:w15="http://schemas.microsoft.com/office/word/2012/wordml" xmlns:w16cid="http://schemas.microsoft.com/office/word/2016/wordml/cid" xmlns:w16se="http://schemas.microsoft.com/office/word/2015/wordml/symex" xmlns:wpg="http://schemas.microsoft.com/office/word/2010/wordprocessingGroup" xmlns:wpi="http://schemas.microsoft.com/office/word/2010/wordprocessingInk" xmlns:wne="http://schemas.microsoft.com/office/word/2006/wordml" xmlns:wps="http://schemas.microsoft.com/office/word/2010/wordprocessingShape" mc:Ignorable="w14 w15 w16se w16cid wp14">
   <w:endnote w:type="separator" w:id="-1">
     <w:p>
       <w:pPr>
@@ -1121,7 +1155,7 @@
 </file>
 
 <file path=word/footer1.xml><?xml version="1.0" encoding="utf-8"?>
-<w:ftr xmlns:wpc="http://schemas.microsoft.com/office/word/2010/wordprocessingCanvas" xmlns:cx="http://schemas.microsoft.com/office/drawing/2014/chartex" xmlns:cx1="http://schemas.microsoft.com/office/drawing/2015/9/8/chartex" xmlns:mc="http://schemas.openxmlformats.org/markup-compatibility/2006" xmlns:o="urn:schemas-microsoft-com:office:office" xmlns:r="http://schemas.openxmlformats.org/officeDocument/2006/relationships" xmlns:m="http://schemas.openxmlformats.org/officeDocument/2006/math" xmlns:v="urn:schemas-microsoft-com:vml" xmlns:wp14="http://schemas.microsoft.com/office/word/2010/wordprocessingDrawing" xmlns:wp="http://schemas.openxmlformats.org/drawingml/2006/wordprocessingDrawing" xmlns:w10="urn:schemas-microsoft-com:office:word" xmlns:w="http://schemas.openxmlformats.org/wordprocessingml/2006/main" xmlns:w14="http://schemas.microsoft.com/office/word/2010/wordml" xmlns:w15="http://schemas.microsoft.com/office/word/2012/wordml" xmlns:w16se="http://schemas.microsoft.com/office/word/2015/wordml/symex" xmlns:wpg="http://schemas.microsoft.com/office/word/2010/wordprocessingGroup" xmlns:wpi="http://schemas.microsoft.com/office/word/2010/wordprocessingInk" xmlns:wne="http://schemas.microsoft.com/office/word/2006/wordml" xmlns:wps="http://schemas.microsoft.com/office/word/2010/wordprocessingShape" mc:Ignorable="w14 w15 w16se wp14">
+<w:ftr xmlns:wpc="http://schemas.microsoft.com/office/word/2010/wordprocessingCanvas" xmlns:cx="http://schemas.microsoft.com/office/drawing/2014/chartex" xmlns:cx1="http://schemas.microsoft.com/office/drawing/2015/9/8/chartex" xmlns:cx2="http://schemas.microsoft.com/office/drawing/2015/10/21/chartex" xmlns:cx3="http://schemas.microsoft.com/office/drawing/2016/5/9/chartex" xmlns:cx4="http://schemas.microsoft.com/office/drawing/2016/5/10/chartex" xmlns:cx5="http://schemas.microsoft.com/office/drawing/2016/5/11/chartex" xmlns:cx6="http://schemas.microsoft.com/office/drawing/2016/5/12/chartex" xmlns:cx7="http://schemas.microsoft.com/office/drawing/2016/5/13/chartex" xmlns:cx8="http://schemas.microsoft.com/office/drawing/2016/5/14/chartex" xmlns:mc="http://schemas.openxmlformats.org/markup-compatibility/2006" xmlns:aink="http://schemas.microsoft.com/office/drawing/2016/ink" xmlns:am3d="http://schemas.microsoft.com/office/drawing/2017/model3d" xmlns:o="urn:schemas-microsoft-com:office:office" xmlns:r="http://schemas.openxmlformats.org/officeDocument/2006/relationships" xmlns:m="http://schemas.openxmlformats.org/officeDocument/2006/math" xmlns:v="urn:schemas-microsoft-com:vml" xmlns:wp14="http://schemas.microsoft.com/office/word/2010/wordprocessingDrawing" xmlns:wp="http://schemas.openxmlformats.org/drawingml/2006/wordprocessingDrawing" xmlns:w10="urn:schemas-microsoft-com:office:word" xmlns:w="http://schemas.openxmlformats.org/wordprocessingml/2006/main" xmlns:w14="http://schemas.microsoft.com/office/word/2010/wordml" xmlns:w15="http://schemas.microsoft.com/office/word/2012/wordml" xmlns:w16cid="http://schemas.microsoft.com/office/word/2016/wordml/cid" xmlns:w16se="http://schemas.microsoft.com/office/word/2015/wordml/symex" xmlns:wpg="http://schemas.microsoft.com/office/word/2010/wordprocessingGroup" xmlns:wpi="http://schemas.microsoft.com/office/word/2010/wordprocessingInk" xmlns:wne="http://schemas.microsoft.com/office/word/2006/wordml" xmlns:wps="http://schemas.microsoft.com/office/word/2010/wordprocessingShape" mc:Ignorable="w14 w15 w16se w16cid wp14">
   <w:p>
     <w:pPr>
       <w:pStyle w:val="Footer"/>
@@ -1131,7 +1165,7 @@
 </file>
 
 <file path=word/footer2.xml><?xml version="1.0" encoding="utf-8"?>
-<w:ftr xmlns:wpc="http://schemas.microsoft.com/office/word/2010/wordprocessingCanvas" xmlns:cx="http://schemas.microsoft.com/office/drawing/2014/chartex" xmlns:cx1="http://schemas.microsoft.com/office/drawing/2015/9/8/chartex" xmlns:mc="http://schemas.openxmlformats.org/markup-compatibility/2006" xmlns:o="urn:schemas-microsoft-com:office:office" xmlns:r="http://schemas.openxmlformats.org/officeDocument/2006/relationships" xmlns:m="http://schemas.openxmlformats.org/officeDocument/2006/math" xmlns:v="urn:schemas-microsoft-com:vml" xmlns:wp14="http://schemas.microsoft.com/office/word/2010/wordprocessingDrawing" xmlns:wp="http://schemas.openxmlformats.org/drawingml/2006/wordprocessingDrawing" xmlns:w10="urn:schemas-microsoft-com:office:word" xmlns:w="http://schemas.openxmlformats.org/wordprocessingml/2006/main" xmlns:w14="http://schemas.microsoft.com/office/word/2010/wordml" xmlns:w15="http://schemas.microsoft.com/office/word/2012/wordml" xmlns:w16se="http://schemas.microsoft.com/office/word/2015/wordml/symex" xmlns:wpg="http://schemas.microsoft.com/office/word/2010/wordprocessingGroup" xmlns:wpi="http://schemas.microsoft.com/office/word/2010/wordprocessingInk" xmlns:wne="http://schemas.microsoft.com/office/word/2006/wordml" xmlns:wps="http://schemas.microsoft.com/office/word/2010/wordprocessingShape" mc:Ignorable="w14 w15 w16se wp14">
+<w:ftr xmlns:wpc="http://schemas.microsoft.com/office/word/2010/wordprocessingCanvas" xmlns:cx="http://schemas.microsoft.com/office/drawing/2014/chartex" xmlns:cx1="http://schemas.microsoft.com/office/drawing/2015/9/8/chartex" xmlns:cx2="http://schemas.microsoft.com/office/drawing/2015/10/21/chartex" xmlns:cx3="http://schemas.microsoft.com/office/drawing/2016/5/9/chartex" xmlns:cx4="http://schemas.microsoft.com/office/drawing/2016/5/10/chartex" xmlns:cx5="http://schemas.microsoft.com/office/drawing/2016/5/11/chartex" xmlns:cx6="http://schemas.microsoft.com/office/drawing/2016/5/12/chartex" xmlns:cx7="http://schemas.microsoft.com/office/drawing/2016/5/13/chartex" xmlns:cx8="http://schemas.microsoft.com/office/drawing/2016/5/14/chartex" xmlns:mc="http://schemas.openxmlformats.org/markup-compatibility/2006" xmlns:aink="http://schemas.microsoft.com/office/drawing/2016/ink" xmlns:am3d="http://schemas.microsoft.com/office/drawing/2017/model3d" xmlns:o="urn:schemas-microsoft-com:office:office" xmlns:r="http://schemas.openxmlformats.org/officeDocument/2006/relationships" xmlns:m="http://schemas.openxmlformats.org/officeDocument/2006/math" xmlns:v="urn:schemas-microsoft-com:vml" xmlns:wp14="http://schemas.microsoft.com/office/word/2010/wordprocessingDrawing" xmlns:wp="http://schemas.openxmlformats.org/drawingml/2006/wordprocessingDrawing" xmlns:w10="urn:schemas-microsoft-com:office:word" xmlns:w="http://schemas.openxmlformats.org/wordprocessingml/2006/main" xmlns:w14="http://schemas.microsoft.com/office/word/2010/wordml" xmlns:w15="http://schemas.microsoft.com/office/word/2012/wordml" xmlns:w16cid="http://schemas.microsoft.com/office/word/2016/wordml/cid" xmlns:w16se="http://schemas.microsoft.com/office/word/2015/wordml/symex" xmlns:wpg="http://schemas.microsoft.com/office/word/2010/wordprocessingGroup" xmlns:wpi="http://schemas.microsoft.com/office/word/2010/wordprocessingInk" xmlns:wne="http://schemas.microsoft.com/office/word/2006/wordml" xmlns:wps="http://schemas.microsoft.com/office/word/2010/wordprocessingShape" mc:Ignorable="w14 w15 w16se w16cid wp14">
   <w:p>
     <w:pPr>
       <w:pStyle w:val="Footer"/>
@@ -1141,7 +1175,7 @@
 </file>
 
 <file path=word/footer3.xml><?xml version="1.0" encoding="utf-8"?>
-<w:ftr xmlns:wpc="http://schemas.microsoft.com/office/word/2010/wordprocessingCanvas" xmlns:cx="http://schemas.microsoft.com/office/drawing/2014/chartex" xmlns:cx1="http://schemas.microsoft.com/office/drawing/2015/9/8/chartex" xmlns:mc="http://schemas.openxmlformats.org/markup-compatibility/2006" xmlns:o="urn:schemas-microsoft-com:office:office" xmlns:r="http://schemas.openxmlformats.org/officeDocument/2006/relationships" xmlns:m="http://schemas.openxmlformats.org/officeDocument/2006/math" xmlns:v="urn:schemas-microsoft-com:vml" xmlns:wp14="http://schemas.microsoft.com/office/word/2010/wordprocessingDrawing" xmlns:wp="http://schemas.openxmlformats.org/drawingml/2006/wordprocessingDrawing" xmlns:w10="urn:schemas-microsoft-com:office:word" xmlns:w="http://schemas.openxmlformats.org/wordprocessingml/2006/main" xmlns:w14="http://schemas.microsoft.com/office/word/2010/wordml" xmlns:w15="http://schemas.microsoft.com/office/word/2012/wordml" xmlns:w16se="http://schemas.microsoft.com/office/word/2015/wordml/symex" xmlns:wpg="http://schemas.microsoft.com/office/word/2010/wordprocessingGroup" xmlns:wpi="http://schemas.microsoft.com/office/word/2010/wordprocessingInk" xmlns:wne="http://schemas.microsoft.com/office/word/2006/wordml" xmlns:wps="http://schemas.microsoft.com/office/word/2010/wordprocessingShape" mc:Ignorable="w14 w15 w16se wp14">
+<w:ftr xmlns:wpc="http://schemas.microsoft.com/office/word/2010/wordprocessingCanvas" xmlns:cx="http://schemas.microsoft.com/office/drawing/2014/chartex" xmlns:cx1="http://schemas.microsoft.com/office/drawing/2015/9/8/chartex" xmlns:cx2="http://schemas.microsoft.com/office/drawing/2015/10/21/chartex" xmlns:cx3="http://schemas.microsoft.com/office/drawing/2016/5/9/chartex" xmlns:cx4="http://schemas.microsoft.com/office/drawing/2016/5/10/chartex" xmlns:cx5="http://schemas.microsoft.com/office/drawing/2016/5/11/chartex" xmlns:cx6="http://schemas.microsoft.com/office/drawing/2016/5/12/chartex" xmlns:cx7="http://schemas.microsoft.com/office/drawing/2016/5/13/chartex" xmlns:cx8="http://schemas.microsoft.com/office/drawing/2016/5/14/chartex" xmlns:mc="http://schemas.openxmlformats.org/markup-compatibility/2006" xmlns:aink="http://schemas.microsoft.com/office/drawing/2016/ink" xmlns:am3d="http://schemas.microsoft.com/office/drawing/2017/model3d" xmlns:o="urn:schemas-microsoft-com:office:office" xmlns:r="http://schemas.openxmlformats.org/officeDocument/2006/relationships" xmlns:m="http://schemas.openxmlformats.org/officeDocument/2006/math" xmlns:v="urn:schemas-microsoft-com:vml" xmlns:wp14="http://schemas.microsoft.com/office/word/2010/wordprocessingDrawing" xmlns:wp="http://schemas.openxmlformats.org/drawingml/2006/wordprocessingDrawing" xmlns:w10="urn:schemas-microsoft-com:office:word" xmlns:w="http://schemas.openxmlformats.org/wordprocessingml/2006/main" xmlns:w14="http://schemas.microsoft.com/office/word/2010/wordml" xmlns:w15="http://schemas.microsoft.com/office/word/2012/wordml" xmlns:w16cid="http://schemas.microsoft.com/office/word/2016/wordml/cid" xmlns:w16se="http://schemas.microsoft.com/office/word/2015/wordml/symex" xmlns:wpg="http://schemas.microsoft.com/office/word/2010/wordprocessingGroup" xmlns:wpi="http://schemas.microsoft.com/office/word/2010/wordprocessingInk" xmlns:wne="http://schemas.microsoft.com/office/word/2006/wordml" xmlns:wps="http://schemas.microsoft.com/office/word/2010/wordprocessingShape" mc:Ignorable="w14 w15 w16se w16cid wp14">
   <w:p>
     <w:pPr>
       <w:pStyle w:val="Footer"/>
@@ -1151,7 +1185,7 @@
 </file>
 
 <file path=word/footnotes.xml><?xml version="1.0" encoding="utf-8"?>
-<w:footnotes xmlns:wpc="http://schemas.microsoft.com/office/word/2010/wordprocessingCanvas" xmlns:cx="http://schemas.microsoft.com/office/drawing/2014/chartex" xmlns:cx1="http://schemas.microsoft.com/office/drawing/2015/9/8/chartex" xmlns:mc="http://schemas.openxmlformats.org/markup-compatibility/2006" xmlns:o="urn:schemas-microsoft-com:office:office" xmlns:r="http://schemas.openxmlformats.org/officeDocument/2006/relationships" xmlns:m="http://schemas.openxmlformats.org/officeDocument/2006/math" xmlns:v="urn:schemas-microsoft-com:vml" xmlns:wp14="http://schemas.microsoft.com/office/word/2010/wordprocessingDrawing" xmlns:wp="http://schemas.openxmlformats.org/drawingml/2006/wordprocessingDrawing" xmlns:w10="urn:schemas-microsoft-com:office:word" xmlns:w="http://schemas.openxmlformats.org/wordprocessingml/2006/main" xmlns:w14="http://schemas.microsoft.com/office/word/2010/wordml" xmlns:w15="http://schemas.microsoft.com/office/word/2012/wordml" xmlns:w16se="http://schemas.microsoft.com/office/word/2015/wordml/symex" xmlns:wpg="http://schemas.microsoft.com/office/word/2010/wordprocessingGroup" xmlns:wpi="http://schemas.microsoft.com/office/word/2010/wordprocessingInk" xmlns:wne="http://schemas.microsoft.com/office/word/2006/wordml" xmlns:wps="http://schemas.microsoft.com/office/word/2010/wordprocessingShape" mc:Ignorable="w14 w15 w16se wp14">
+<w:footnotes xmlns:wpc="http://schemas.microsoft.com/office/word/2010/wordprocessingCanvas" xmlns:cx="http://schemas.microsoft.com/office/drawing/2014/chartex" xmlns:cx1="http://schemas.microsoft.com/office/drawing/2015/9/8/chartex" xmlns:cx2="http://schemas.microsoft.com/office/drawing/2015/10/21/chartex" xmlns:cx3="http://schemas.microsoft.com/office/drawing/2016/5/9/chartex" xmlns:cx4="http://schemas.microsoft.com/office/drawing/2016/5/10/chartex" xmlns:cx5="http://schemas.microsoft.com/office/drawing/2016/5/11/chartex" xmlns:cx6="http://schemas.microsoft.com/office/drawing/2016/5/12/chartex" xmlns:cx7="http://schemas.microsoft.com/office/drawing/2016/5/13/chartex" xmlns:cx8="http://schemas.microsoft.com/office/drawing/2016/5/14/chartex" xmlns:mc="http://schemas.openxmlformats.org/markup-compatibility/2006" xmlns:aink="http://schemas.microsoft.com/office/drawing/2016/ink" xmlns:am3d="http://schemas.microsoft.com/office/drawing/2017/model3d" xmlns:o="urn:schemas-microsoft-com:office:office" xmlns:r="http://schemas.openxmlformats.org/officeDocument/2006/relationships" xmlns:m="http://schemas.openxmlformats.org/officeDocument/2006/math" xmlns:v="urn:schemas-microsoft-com:vml" xmlns:wp14="http://schemas.microsoft.com/office/word/2010/wordprocessingDrawing" xmlns:wp="http://schemas.openxmlformats.org/drawingml/2006/wordprocessingDrawing" xmlns:w10="urn:schemas-microsoft-com:office:word" xmlns:w="http://schemas.openxmlformats.org/wordprocessingml/2006/main" xmlns:w14="http://schemas.microsoft.com/office/word/2010/wordml" xmlns:w15="http://schemas.microsoft.com/office/word/2012/wordml" xmlns:w16cid="http://schemas.microsoft.com/office/word/2016/wordml/cid" xmlns:w16se="http://schemas.microsoft.com/office/word/2015/wordml/symex" xmlns:wpg="http://schemas.microsoft.com/office/word/2010/wordprocessingGroup" xmlns:wpi="http://schemas.microsoft.com/office/word/2010/wordprocessingInk" xmlns:wne="http://schemas.microsoft.com/office/word/2006/wordml" xmlns:wps="http://schemas.microsoft.com/office/word/2010/wordprocessingShape" mc:Ignorable="w14 w15 w16se w16cid wp14">
   <w:footnote w:type="separator" w:id="-1">
     <w:p>
       <w:pPr>
@@ -1176,7 +1210,7 @@
 </file>
 
 <file path=word/header1.xml><?xml version="1.0" encoding="utf-8"?>
-<w:hdr xmlns:wpc="http://schemas.microsoft.com/office/word/2010/wordprocessingCanvas" xmlns:cx="http://schemas.microsoft.com/office/drawing/2014/chartex" xmlns:cx1="http://schemas.microsoft.com/office/drawing/2015/9/8/chartex" xmlns:mc="http://schemas.openxmlformats.org/markup-compatibility/2006" xmlns:o="urn:schemas-microsoft-com:office:office" xmlns:r="http://schemas.openxmlformats.org/officeDocument/2006/relationships" xmlns:m="http://schemas.openxmlformats.org/officeDocument/2006/math" xmlns:v="urn:schemas-microsoft-com:vml" xmlns:wp14="http://schemas.microsoft.com/office/word/2010/wordprocessingDrawing" xmlns:wp="http://schemas.openxmlformats.org/drawingml/2006/wordprocessingDrawing" xmlns:w10="urn:schemas-microsoft-com:office:word" xmlns:w="http://schemas.openxmlformats.org/wordprocessingml/2006/main" xmlns:w14="http://schemas.microsoft.com/office/word/2010/wordml" xmlns:w15="http://schemas.microsoft.com/office/word/2012/wordml" xmlns:w16se="http://schemas.microsoft.com/office/word/2015/wordml/symex" xmlns:wpg="http://schemas.microsoft.com/office/word/2010/wordprocessingGroup" xmlns:wpi="http://schemas.microsoft.com/office/word/2010/wordprocessingInk" xmlns:wne="http://schemas.microsoft.com/office/word/2006/wordml" xmlns:wps="http://schemas.microsoft.com/office/word/2010/wordprocessingShape" mc:Ignorable="w14 w15 w16se wp14">
+<w:hdr xmlns:wpc="http://schemas.microsoft.com/office/word/2010/wordprocessingCanvas" xmlns:cx="http://schemas.microsoft.com/office/drawing/2014/chartex" xmlns:cx1="http://schemas.microsoft.com/office/drawing/2015/9/8/chartex" xmlns:cx2="http://schemas.microsoft.com/office/drawing/2015/10/21/chartex" xmlns:cx3="http://schemas.microsoft.com/office/drawing/2016/5/9/chartex" xmlns:cx4="http://schemas.microsoft.com/office/drawing/2016/5/10/chartex" xmlns:cx5="http://schemas.microsoft.com/office/drawing/2016/5/11/chartex" xmlns:cx6="http://schemas.microsoft.com/office/drawing/2016/5/12/chartex" xmlns:cx7="http://schemas.microsoft.com/office/drawing/2016/5/13/chartex" xmlns:cx8="http://schemas.microsoft.com/office/drawing/2016/5/14/chartex" xmlns:mc="http://schemas.openxmlformats.org/markup-compatibility/2006" xmlns:aink="http://schemas.microsoft.com/office/drawing/2016/ink" xmlns:am3d="http://schemas.microsoft.com/office/drawing/2017/model3d" xmlns:o="urn:schemas-microsoft-com:office:office" xmlns:r="http://schemas.openxmlformats.org/officeDocument/2006/relationships" xmlns:m="http://schemas.openxmlformats.org/officeDocument/2006/math" xmlns:v="urn:schemas-microsoft-com:vml" xmlns:wp14="http://schemas.microsoft.com/office/word/2010/wordprocessingDrawing" xmlns:wp="http://schemas.openxmlformats.org/drawingml/2006/wordprocessingDrawing" xmlns:w10="urn:schemas-microsoft-com:office:word" xmlns:w="http://schemas.openxmlformats.org/wordprocessingml/2006/main" xmlns:w14="http://schemas.microsoft.com/office/word/2010/wordml" xmlns:w15="http://schemas.microsoft.com/office/word/2012/wordml" xmlns:w16cid="http://schemas.microsoft.com/office/word/2016/wordml/cid" xmlns:w16se="http://schemas.microsoft.com/office/word/2015/wordml/symex" xmlns:wpg="http://schemas.microsoft.com/office/word/2010/wordprocessingGroup" xmlns:wpi="http://schemas.microsoft.com/office/word/2010/wordprocessingInk" xmlns:wne="http://schemas.microsoft.com/office/word/2006/wordml" xmlns:wps="http://schemas.microsoft.com/office/word/2010/wordprocessingShape" mc:Ignorable="w14 w15 w16se w16cid wp14">
   <w:p>
     <w:pPr>
       <w:pStyle w:val="Header"/>
@@ -1186,7 +1220,7 @@
 </file>
 
 <file path=word/header2.xml><?xml version="1.0" encoding="utf-8"?>
-<w:hdr xmlns:wpc="http://schemas.microsoft.com/office/word/2010/wordprocessingCanvas" xmlns:cx="http://schemas.microsoft.com/office/drawing/2014/chartex" xmlns:cx1="http://schemas.microsoft.com/office/drawing/2015/9/8/chartex" xmlns:mc="http://schemas.openxmlformats.org/markup-compatibility/2006" xmlns:o="urn:schemas-microsoft-com:office:office" xmlns:r="http://schemas.openxmlformats.org/officeDocument/2006/relationships" xmlns:m="http://schemas.openxmlformats.org/officeDocument/2006/math" xmlns:v="urn:schemas-microsoft-com:vml" xmlns:wp14="http://schemas.microsoft.com/office/word/2010/wordprocessingDrawing" xmlns:wp="http://schemas.openxmlformats.org/drawingml/2006/wordprocessingDrawing" xmlns:w10="urn:schemas-microsoft-com:office:word" xmlns:w="http://schemas.openxmlformats.org/wordprocessingml/2006/main" xmlns:w14="http://schemas.microsoft.com/office/word/2010/wordml" xmlns:w15="http://schemas.microsoft.com/office/word/2012/wordml" xmlns:w16se="http://schemas.microsoft.com/office/word/2015/wordml/symex" xmlns:wpg="http://schemas.microsoft.com/office/word/2010/wordprocessingGroup" xmlns:wpi="http://schemas.microsoft.com/office/word/2010/wordprocessingInk" xmlns:wne="http://schemas.microsoft.com/office/word/2006/wordml" xmlns:wps="http://schemas.microsoft.com/office/word/2010/wordprocessingShape" mc:Ignorable="w14 w15 w16se wp14">
+<w:hdr xmlns:wpc="http://schemas.microsoft.com/office/word/2010/wordprocessingCanvas" xmlns:cx="http://schemas.microsoft.com/office/drawing/2014/chartex" xmlns:cx1="http://schemas.microsoft.com/office/drawing/2015/9/8/chartex" xmlns:cx2="http://schemas.microsoft.com/office/drawing/2015/10/21/chartex" xmlns:cx3="http://schemas.microsoft.com/office/drawing/2016/5/9/chartex" xmlns:cx4="http://schemas.microsoft.com/office/drawing/2016/5/10/chartex" xmlns:cx5="http://schemas.microsoft.com/office/drawing/2016/5/11/chartex" xmlns:cx6="http://schemas.microsoft.com/office/drawing/2016/5/12/chartex" xmlns:cx7="http://schemas.microsoft.com/office/drawing/2016/5/13/chartex" xmlns:cx8="http://schemas.microsoft.com/office/drawing/2016/5/14/chartex" xmlns:mc="http://schemas.openxmlformats.org/markup-compatibility/2006" xmlns:aink="http://schemas.microsoft.com/office/drawing/2016/ink" xmlns:am3d="http://schemas.microsoft.com/office/drawing/2017/model3d" xmlns:o="urn:schemas-microsoft-com:office:office" xmlns:r="http://schemas.openxmlformats.org/officeDocument/2006/relationships" xmlns:m="http://schemas.openxmlformats.org/officeDocument/2006/math" xmlns:v="urn:schemas-microsoft-com:vml" xmlns:wp14="http://schemas.microsoft.com/office/word/2010/wordprocessingDrawing" xmlns:wp="http://schemas.openxmlformats.org/drawingml/2006/wordprocessingDrawing" xmlns:w10="urn:schemas-microsoft-com:office:word" xmlns:w="http://schemas.openxmlformats.org/wordprocessingml/2006/main" xmlns:w14="http://schemas.microsoft.com/office/word/2010/wordml" xmlns:w15="http://schemas.microsoft.com/office/word/2012/wordml" xmlns:w16cid="http://schemas.microsoft.com/office/word/2016/wordml/cid" xmlns:w16se="http://schemas.microsoft.com/office/word/2015/wordml/symex" xmlns:wpg="http://schemas.microsoft.com/office/word/2010/wordprocessingGroup" xmlns:wpi="http://schemas.microsoft.com/office/word/2010/wordprocessingInk" xmlns:wne="http://schemas.microsoft.com/office/word/2006/wordml" xmlns:wps="http://schemas.microsoft.com/office/word/2010/wordprocessingShape" mc:Ignorable="w14 w15 w16se w16cid wp14">
   <w:p>
     <w:pPr>
       <w:pStyle w:val="Header"/>
@@ -1196,7 +1230,7 @@
 </file>
 
 <file path=word/header3.xml><?xml version="1.0" encoding="utf-8"?>
-<w:hdr xmlns:wpc="http://schemas.microsoft.com/office/word/2010/wordprocessingCanvas" xmlns:cx="http://schemas.microsoft.com/office/drawing/2014/chartex" xmlns:cx1="http://schemas.microsoft.com/office/drawing/2015/9/8/chartex" xmlns:mc="http://schemas.openxmlformats.org/markup-compatibility/2006" xmlns:o="urn:schemas-microsoft-com:office:office" xmlns:r="http://schemas.openxmlformats.org/officeDocument/2006/relationships" xmlns:m="http://schemas.openxmlformats.org/officeDocument/2006/math" xmlns:v="urn:schemas-microsoft-com:vml" xmlns:wp14="http://schemas.microsoft.com/office/word/2010/wordprocessingDrawing" xmlns:wp="http://schemas.openxmlformats.org/drawingml/2006/wordprocessingDrawing" xmlns:w10="urn:schemas-microsoft-com:office:word" xmlns:w="http://schemas.openxmlformats.org/wordprocessingml/2006/main" xmlns:w14="http://schemas.microsoft.com/office/word/2010/wordml" xmlns:w15="http://schemas.microsoft.com/office/word/2012/wordml" xmlns:w16se="http://schemas.microsoft.com/office/word/2015/wordml/symex" xmlns:wpg="http://schemas.microsoft.com/office/word/2010/wordprocessingGroup" xmlns:wpi="http://schemas.microsoft.com/office/word/2010/wordprocessingInk" xmlns:wne="http://schemas.microsoft.com/office/word/2006/wordml" xmlns:wps="http://schemas.microsoft.com/office/word/2010/wordprocessingShape" mc:Ignorable="w14 w15 w16se wp14">
+<w:hdr xmlns:wpc="http://schemas.microsoft.com/office/word/2010/wordprocessingCanvas" xmlns:cx="http://schemas.microsoft.com/office/drawing/2014/chartex" xmlns:cx1="http://schemas.microsoft.com/office/drawing/2015/9/8/chartex" xmlns:cx2="http://schemas.microsoft.com/office/drawing/2015/10/21/chartex" xmlns:cx3="http://schemas.microsoft.com/office/drawing/2016/5/9/chartex" xmlns:cx4="http://schemas.microsoft.com/office/drawing/2016/5/10/chartex" xmlns:cx5="http://schemas.microsoft.com/office/drawing/2016/5/11/chartex" xmlns:cx6="http://schemas.microsoft.com/office/drawing/2016/5/12/chartex" xmlns:cx7="http://schemas.microsoft.com/office/drawing/2016/5/13/chartex" xmlns:cx8="http://schemas.microsoft.com/office/drawing/2016/5/14/chartex" xmlns:mc="http://schemas.openxmlformats.org/markup-compatibility/2006" xmlns:aink="http://schemas.microsoft.com/office/drawing/2016/ink" xmlns:am3d="http://schemas.microsoft.com/office/drawing/2017/model3d" xmlns:o="urn:schemas-microsoft-com:office:office" xmlns:r="http://schemas.openxmlformats.org/officeDocument/2006/relationships" xmlns:m="http://schemas.openxmlformats.org/officeDocument/2006/math" xmlns:v="urn:schemas-microsoft-com:vml" xmlns:wp14="http://schemas.microsoft.com/office/word/2010/wordprocessingDrawing" xmlns:wp="http://schemas.openxmlformats.org/drawingml/2006/wordprocessingDrawing" xmlns:w10="urn:schemas-microsoft-com:office:word" xmlns:w="http://schemas.openxmlformats.org/wordprocessingml/2006/main" xmlns:w14="http://schemas.microsoft.com/office/word/2010/wordml" xmlns:w15="http://schemas.microsoft.com/office/word/2012/wordml" xmlns:w16cid="http://schemas.microsoft.com/office/word/2016/wordml/cid" xmlns:w16se="http://schemas.microsoft.com/office/word/2015/wordml/symex" xmlns:wpg="http://schemas.microsoft.com/office/word/2010/wordprocessingGroup" xmlns:wpi="http://schemas.microsoft.com/office/word/2010/wordprocessingInk" xmlns:wne="http://schemas.microsoft.com/office/word/2006/wordml" xmlns:wps="http://schemas.microsoft.com/office/word/2010/wordprocessingShape" mc:Ignorable="w14 w15 w16se w16cid wp14">
   <w:p>
     <w:pPr>
       <w:pStyle w:val="Header"/>
@@ -1206,7 +1240,7 @@
 </file>
 
 <file path=word/numbering.xml><?xml version="1.0" encoding="utf-8"?>
-<w:numbering xmlns:wpc="http://schemas.microsoft.com/office/word/2010/wordprocessingCanvas" xmlns:cx="http://schemas.microsoft.com/office/drawing/2014/chartex" xmlns:cx1="http://schemas.microsoft.com/office/drawing/2015/9/8/chartex" xmlns:mc="http://schemas.openxmlformats.org/markup-compatibility/2006" xmlns:o="urn:schemas-microsoft-com:office:office" xmlns:r="http://schemas.openxmlformats.org/officeDocument/2006/relationships" xmlns:m="http://schemas.openxmlformats.org/officeDocument/2006/math" xmlns:v="urn:schemas-microsoft-com:vml" xmlns:wp14="http://schemas.microsoft.com/office/word/2010/wordprocessingDrawing" xmlns:wp="http://schemas.openxmlformats.org/drawingml/2006/wordprocessingDrawing" xmlns:w10="urn:schemas-microsoft-com:office:word" xmlns:w="http://schemas.openxmlformats.org/wordprocessingml/2006/main" xmlns:w14="http://schemas.microsoft.com/office/word/2010/wordml" xmlns:w15="http://schemas.microsoft.com/office/word/2012/wordml" xmlns:w16se="http://schemas.microsoft.com/office/word/2015/wordml/symex" xmlns:wpg="http://schemas.microsoft.com/office/word/2010/wordprocessingGroup" xmlns:wpi="http://schemas.microsoft.com/office/word/2010/wordprocessingInk" xmlns:wne="http://schemas.microsoft.com/office/word/2006/wordml" xmlns:wps="http://schemas.microsoft.com/office/word/2010/wordprocessingShape" mc:Ignorable="w14 w15 w16se wp14">
+<w:numbering xmlns:wpc="http://schemas.microsoft.com/office/word/2010/wordprocessingCanvas" xmlns:cx="http://schemas.microsoft.com/office/drawing/2014/chartex" xmlns:cx1="http://schemas.microsoft.com/office/drawing/2015/9/8/chartex" xmlns:cx2="http://schemas.microsoft.com/office/drawing/2015/10/21/chartex" xmlns:cx3="http://schemas.microsoft.com/office/drawing/2016/5/9/chartex" xmlns:cx4="http://schemas.microsoft.com/office/drawing/2016/5/10/chartex" xmlns:cx5="http://schemas.microsoft.com/office/drawing/2016/5/11/chartex" xmlns:cx6="http://schemas.microsoft.com/office/drawing/2016/5/12/chartex" xmlns:cx7="http://schemas.microsoft.com/office/drawing/2016/5/13/chartex" xmlns:cx8="http://schemas.microsoft.com/office/drawing/2016/5/14/chartex" xmlns:mc="http://schemas.openxmlformats.org/markup-compatibility/2006" xmlns:aink="http://schemas.microsoft.com/office/drawing/2016/ink" xmlns:am3d="http://schemas.microsoft.com/office/drawing/2017/model3d" xmlns:o="urn:schemas-microsoft-com:office:office" xmlns:r="http://schemas.openxmlformats.org/officeDocument/2006/relationships" xmlns:m="http://schemas.openxmlformats.org/officeDocument/2006/math" xmlns:v="urn:schemas-microsoft-com:vml" xmlns:wp14="http://schemas.microsoft.com/office/word/2010/wordprocessingDrawing" xmlns:wp="http://schemas.openxmlformats.org/drawingml/2006/wordprocessingDrawing" xmlns:w10="urn:schemas-microsoft-com:office:word" xmlns:w="http://schemas.openxmlformats.org/wordprocessingml/2006/main" xmlns:w14="http://schemas.microsoft.com/office/word/2010/wordml" xmlns:w15="http://schemas.microsoft.com/office/word/2012/wordml" xmlns:w16cid="http://schemas.microsoft.com/office/word/2016/wordml/cid" xmlns:w16se="http://schemas.microsoft.com/office/word/2015/wordml/symex" xmlns:wpg="http://schemas.microsoft.com/office/word/2010/wordprocessingGroup" xmlns:wpi="http://schemas.microsoft.com/office/word/2010/wordprocessingInk" xmlns:wne="http://schemas.microsoft.com/office/word/2006/wordml" xmlns:wps="http://schemas.microsoft.com/office/word/2010/wordprocessingShape" mc:Ignorable="w14 w15 w16se w16cid wp14">
   <w:abstractNum w:abstractNumId="0" w15:restartNumberingAfterBreak="0">
     <w:nsid w:val="00491F06"/>
     <w:multiLevelType w:val="multilevel"/>
@@ -1795,6 +1829,119 @@
     </w:lvl>
   </w:abstractNum>
   <w:abstractNum w:abstractNumId="4" w15:restartNumberingAfterBreak="0">
+    <w:nsid w:val="15674822"/>
+    <w:multiLevelType w:val="hybridMultilevel"/>
+    <w:tmpl w:val="EE5026A2"/>
+    <w:lvl w:ilvl="0" w:tplc="04090001">
+      <w:start w:val="1"/>
+      <w:numFmt w:val="bullet"/>
+      <w:lvlText w:val=""/>
+      <w:lvlJc w:val="left"/>
+      <w:pPr>
+        <w:ind w:left="720" w:hanging="360"/>
+      </w:pPr>
+      <w:rPr>
+        <w:rFonts w:ascii="Symbol" w:hAnsi="Symbol" w:hint="default"/>
+      </w:rPr>
+    </w:lvl>
+    <w:lvl w:ilvl="1" w:tplc="04090003" w:tentative="1">
+      <w:start w:val="1"/>
+      <w:numFmt w:val="bullet"/>
+      <w:lvlText w:val="o"/>
+      <w:lvlJc w:val="left"/>
+      <w:pPr>
+        <w:ind w:left="1440" w:hanging="360"/>
+      </w:pPr>
+      <w:rPr>
+        <w:rFonts w:ascii="Courier New" w:hAnsi="Courier New" w:cs="Courier New" w:hint="default"/>
+      </w:rPr>
+    </w:lvl>
+    <w:lvl w:ilvl="2" w:tplc="04090005" w:tentative="1">
+      <w:start w:val="1"/>
+      <w:numFmt w:val="bullet"/>
+      <w:lvlText w:val=""/>
+      <w:lvlJc w:val="left"/>
+      <w:pPr>
+        <w:ind w:left="2160" w:hanging="360"/>
+      </w:pPr>
+      <w:rPr>
+        <w:rFonts w:ascii="Wingdings" w:hAnsi="Wingdings" w:hint="default"/>
+      </w:rPr>
+    </w:lvl>
+    <w:lvl w:ilvl="3" w:tplc="04090001" w:tentative="1">
+      <w:start w:val="1"/>
+      <w:numFmt w:val="bullet"/>
+      <w:lvlText w:val=""/>
+      <w:lvlJc w:val="left"/>
+      <w:pPr>
+        <w:ind w:left="2880" w:hanging="360"/>
+      </w:pPr>
+      <w:rPr>
+        <w:rFonts w:ascii="Symbol" w:hAnsi="Symbol" w:hint="default"/>
+      </w:rPr>
+    </w:lvl>
+    <w:lvl w:ilvl="4" w:tplc="04090003" w:tentative="1">
+      <w:start w:val="1"/>
+      <w:numFmt w:val="bullet"/>
+      <w:lvlText w:val="o"/>
+      <w:lvlJc w:val="left"/>
+      <w:pPr>
+        <w:ind w:left="3600" w:hanging="360"/>
+      </w:pPr>
+      <w:rPr>
+        <w:rFonts w:ascii="Courier New" w:hAnsi="Courier New" w:cs="Courier New" w:hint="default"/>
+      </w:rPr>
+    </w:lvl>
+    <w:lvl w:ilvl="5" w:tplc="04090005" w:tentative="1">
+      <w:start w:val="1"/>
+      <w:numFmt w:val="bullet"/>
+      <w:lvlText w:val=""/>
+      <w:lvlJc w:val="left"/>
+      <w:pPr>
+        <w:ind w:left="4320" w:hanging="360"/>
+      </w:pPr>
+      <w:rPr>
+        <w:rFonts w:ascii="Wingdings" w:hAnsi="Wingdings" w:hint="default"/>
+      </w:rPr>
+    </w:lvl>
+    <w:lvl w:ilvl="6" w:tplc="04090001" w:tentative="1">
+      <w:start w:val="1"/>
+      <w:numFmt w:val="bullet"/>
+      <w:lvlText w:val=""/>
+      <w:lvlJc w:val="left"/>
+      <w:pPr>
+        <w:ind w:left="5040" w:hanging="360"/>
+      </w:pPr>
+      <w:rPr>
+        <w:rFonts w:ascii="Symbol" w:hAnsi="Symbol" w:hint="default"/>
+      </w:rPr>
+    </w:lvl>
+    <w:lvl w:ilvl="7" w:tplc="04090003" w:tentative="1">
+      <w:start w:val="1"/>
+      <w:numFmt w:val="bullet"/>
+      <w:lvlText w:val="o"/>
+      <w:lvlJc w:val="left"/>
+      <w:pPr>
+        <w:ind w:left="5760" w:hanging="360"/>
+      </w:pPr>
+      <w:rPr>
+        <w:rFonts w:ascii="Courier New" w:hAnsi="Courier New" w:cs="Courier New" w:hint="default"/>
+      </w:rPr>
+    </w:lvl>
+    <w:lvl w:ilvl="8" w:tplc="04090005" w:tentative="1">
+      <w:start w:val="1"/>
+      <w:numFmt w:val="bullet"/>
+      <w:lvlText w:val=""/>
+      <w:lvlJc w:val="left"/>
+      <w:pPr>
+        <w:ind w:left="6480" w:hanging="360"/>
+      </w:pPr>
+      <w:rPr>
+        <w:rFonts w:ascii="Wingdings" w:hAnsi="Wingdings" w:hint="default"/>
+      </w:rPr>
+    </w:lvl>
+  </w:abstractNum>
+  <w:abstractNum w:abstractNumId="5" w15:restartNumberingAfterBreak="0">
     <w:nsid w:val="167258FC"/>
     <w:multiLevelType w:val="hybridMultilevel"/>
     <w:tmpl w:val="1C0ECA94"/>
@@ -1907,7 +2054,7 @@
       </w:rPr>
     </w:lvl>
   </w:abstractNum>
-  <w:abstractNum w:abstractNumId="5" w15:restartNumberingAfterBreak="0">
+  <w:abstractNum w:abstractNumId="6" w15:restartNumberingAfterBreak="0">
     <w:nsid w:val="1A973797"/>
     <w:multiLevelType w:val="hybridMultilevel"/>
     <w:tmpl w:val="942A8212"/>
@@ -2020,7 +2167,7 @@
       </w:rPr>
     </w:lvl>
   </w:abstractNum>
-  <w:abstractNum w:abstractNumId="6" w15:restartNumberingAfterBreak="0">
+  <w:abstractNum w:abstractNumId="7" w15:restartNumberingAfterBreak="0">
     <w:nsid w:val="570A54EC"/>
     <w:multiLevelType w:val="hybridMultilevel"/>
     <w:tmpl w:val="55A8616C"/>
@@ -2133,7 +2280,7 @@
       </w:rPr>
     </w:lvl>
   </w:abstractNum>
-  <w:abstractNum w:abstractNumId="7" w15:restartNumberingAfterBreak="0">
+  <w:abstractNum w:abstractNumId="8" w15:restartNumberingAfterBreak="0">
     <w:nsid w:val="5A954A53"/>
     <w:multiLevelType w:val="hybridMultilevel"/>
     <w:tmpl w:val="37F6460E"/>
@@ -2246,7 +2393,7 @@
       </w:rPr>
     </w:lvl>
   </w:abstractNum>
-  <w:abstractNum w:abstractNumId="8" w15:restartNumberingAfterBreak="0">
+  <w:abstractNum w:abstractNumId="9" w15:restartNumberingAfterBreak="0">
     <w:nsid w:val="74C736A7"/>
     <w:multiLevelType w:val="hybridMultilevel"/>
     <w:tmpl w:val="D2CEBF52"/>
@@ -2459,7 +2606,7 @@
     </w:lvl>
   </w:abstractNum>
   <w:num w:numId="1">
-    <w:abstractNumId w:val="8"/>
+    <w:abstractNumId w:val="9"/>
   </w:num>
   <w:num w:numId="2">
     <w:abstractNumId w:val="1"/>
@@ -2474,22 +2621,25 @@
     <w:abstractNumId w:val="2"/>
   </w:num>
   <w:num w:numId="6">
+    <w:abstractNumId w:val="8"/>
+  </w:num>
+  <w:num w:numId="7">
+    <w:abstractNumId w:val="6"/>
+  </w:num>
+  <w:num w:numId="8">
     <w:abstractNumId w:val="7"/>
   </w:num>
-  <w:num w:numId="7">
+  <w:num w:numId="9">
     <w:abstractNumId w:val="5"/>
   </w:num>
-  <w:num w:numId="8">
-    <w:abstractNumId w:val="6"/>
-  </w:num>
-  <w:num w:numId="9">
+  <w:num w:numId="10">
     <w:abstractNumId w:val="4"/>
   </w:num>
 </w:numbering>
 </file>
 
 <file path=word/styles.xml><?xml version="1.0" encoding="utf-8"?>
-<w:styles xmlns:mc="http://schemas.openxmlformats.org/markup-compatibility/2006" xmlns:r="http://schemas.openxmlformats.org/officeDocument/2006/relationships" xmlns:w="http://schemas.openxmlformats.org/wordprocessingml/2006/main" xmlns:w14="http://schemas.microsoft.com/office/word/2010/wordml" xmlns:w15="http://schemas.microsoft.com/office/word/2012/wordml" xmlns:w16se="http://schemas.microsoft.com/office/word/2015/wordml/symex" mc:Ignorable="w14 w15 w16se">
+<w:styles xmlns:mc="http://schemas.openxmlformats.org/markup-compatibility/2006" xmlns:r="http://schemas.openxmlformats.org/officeDocument/2006/relationships" xmlns:w="http://schemas.openxmlformats.org/wordprocessingml/2006/main" xmlns:w14="http://schemas.microsoft.com/office/word/2010/wordml" xmlns:w15="http://schemas.microsoft.com/office/word/2012/wordml" xmlns:w16cid="http://schemas.microsoft.com/office/word/2016/wordml/cid" xmlns:w16se="http://schemas.microsoft.com/office/word/2015/wordml/symex" mc:Ignorable="w14 w15 w16se w16cid">
   <w:docDefaults>
     <w:rPrDefault>
       <w:rPr>
@@ -2505,7 +2655,7 @@
       </w:pPr>
     </w:pPrDefault>
   </w:docDefaults>
-  <w:latentStyles w:defLockedState="0" w:defUIPriority="99" w:defSemiHidden="0" w:defUnhideWhenUsed="0" w:defQFormat="0" w:count="371">
+  <w:latentStyles w:defLockedState="0" w:defUIPriority="99" w:defSemiHidden="0" w:defUnhideWhenUsed="0" w:defQFormat="0" w:count="376">
     <w:lsdException w:name="Normal" w:uiPriority="0" w:qFormat="1"/>
     <w:lsdException w:name="heading 1" w:uiPriority="9" w:qFormat="1"/>
     <w:lsdException w:name="heading 2" w:semiHidden="1" w:uiPriority="9" w:unhideWhenUsed="1" w:qFormat="1"/>
@@ -2877,6 +3027,11 @@
     <w:lsdException w:name="List Table 5 Dark Accent 6" w:uiPriority="50"/>
     <w:lsdException w:name="List Table 6 Colorful Accent 6" w:uiPriority="51"/>
     <w:lsdException w:name="List Table 7 Colorful Accent 6" w:uiPriority="52"/>
+    <w:lsdException w:name="Mention" w:semiHidden="1" w:unhideWhenUsed="1"/>
+    <w:lsdException w:name="Smart Hyperlink" w:semiHidden="1" w:unhideWhenUsed="1"/>
+    <w:lsdException w:name="Hashtag" w:semiHidden="1" w:unhideWhenUsed="1"/>
+    <w:lsdException w:name="Unresolved Mention" w:semiHidden="1" w:unhideWhenUsed="1"/>
+    <w:lsdException w:name="Smart Link" w:semiHidden="1" w:unhideWhenUsed="1"/>
   </w:latentStyles>
   <w:style w:type="paragraph" w:default="1" w:styleId="Normal">
     <w:name w:val="Normal"/>
@@ -2916,7 +3071,7 @@
     <w:uiPriority w:val="9"/>
     <w:unhideWhenUsed/>
     <w:qFormat/>
-    <w:rsid w:val="000B4112"/>
+    <w:rsid w:val="00D57E4E"/>
     <w:pPr>
       <w:keepNext/>
       <w:keepLines/>
@@ -2961,7 +3116,7 @@
     <w:name w:val="Heading 2 Char"/>
     <w:link w:val="Heading2"/>
     <w:uiPriority w:val="9"/>
-    <w:rsid w:val="000B4112"/>
+    <w:rsid w:val="00D57E4E"/>
     <w:rPr>
       <w:rFonts w:ascii="Times New Roman" w:eastAsia="Times New Roman" w:hAnsi="Times New Roman" w:cs="Times New Roman"/>
       <w:color w:val="1F4D78"/>
@@ -3429,7 +3584,7 @@
 </file>
 
 <file path=customXml/itemProps1.xml><?xml version="1.0" encoding="utf-8"?>
-<ds:datastoreItem xmlns:ds="http://schemas.openxmlformats.org/officeDocument/2006/customXml" ds:itemID="{028C0A13-935B-46A6-801D-8495748F7495}">
+<ds:datastoreItem xmlns:ds="http://schemas.openxmlformats.org/officeDocument/2006/customXml" ds:itemID="{5F17C41A-2C79-490D-BFEF-763E35FC3219}">
   <ds:schemaRefs>
     <ds:schemaRef ds:uri="http://schemas.openxmlformats.org/officeDocument/2006/bibliography"/>
   </ds:schemaRefs>

</xml_diff>